<commit_message>
notes on section 3.2 for short story
</commit_message>
<xml_diff>
--- a/ShortStory/medium_article_draft.docx
+++ b/ShortStory/medium_article_draft.docx
@@ -61,60 +61,50 @@
         <w:rPr>
           <w:rFonts w:ascii="Arial" w:hAnsi="Arial"/>
         </w:rPr>
-        <w:t>What is anomaly detection in general..</w:t>
-      </w:r>
-    </w:p>
-    <w:p>
-      <w:pPr>
-        <w:rPr>
-          <w:rFonts w:ascii="Arial" w:hAnsi="Arial"/>
-        </w:rPr>
-      </w:pPr>
-    </w:p>
-    <w:p>
-      <w:pPr>
-        <w:rPr>
-          <w:rFonts w:ascii="Arial" w:hAnsi="Arial"/>
-        </w:rPr>
-      </w:pPr>
-      <w:r>
-        <w:rPr>
-          <w:rFonts w:ascii="Arial" w:hAnsi="Arial"/>
-        </w:rPr>
-        <w:t>Anomaly detection is generally treated as an unsupervised learning problem. The approach consists of having a model learn the normal distribution from a set of given instances in the problem domain, and then, at detection time, use some form of a cross ent</w:t>
-      </w:r>
-      <w:r>
-        <w:rPr>
-          <w:rFonts w:ascii="Arial" w:hAnsi="Arial"/>
-        </w:rPr>
-        <w:t xml:space="preserve">ropy loss function in order to detect anomalies. </w:t>
-      </w:r>
-    </w:p>
-    <w:p>
-      <w:pPr>
-        <w:rPr>
-          <w:rFonts w:ascii="Arial" w:hAnsi="Arial"/>
-        </w:rPr>
-      </w:pPr>
-    </w:p>
-    <w:p>
-      <w:r>
-        <w:rPr>
-          <w:rFonts w:ascii="Arial" w:hAnsi="Arial"/>
-        </w:rPr>
-        <w:t xml:space="preserve">There are a few issues with this approach. One of the key issues is that the mentioned approach does not utilize any known labeled anomalous data that may be available. The anomaly </w:t>
-      </w:r>
-      <w:r>
-        <w:rPr>
-          <w:rFonts w:ascii="Arial" w:hAnsi="Arial"/>
-        </w:rPr>
-        <w:t>detection process is gen</w:t>
-      </w:r>
-      <w:r>
-        <w:rPr>
-          <w:rFonts w:ascii="Arial" w:hAnsi="Arial"/>
-        </w:rPr>
-        <w:t xml:space="preserve">erally treated the same way as outlier detection. The issue with this is that </w:t>
+        <w:t xml:space="preserve">What is anomaly detection in </w:t>
+      </w:r>
+      <w:proofErr w:type="gramStart"/>
+      <w:r>
+        <w:rPr>
+          <w:rFonts w:ascii="Arial" w:hAnsi="Arial"/>
+        </w:rPr>
+        <w:t>general..</w:t>
+      </w:r>
+      <w:proofErr w:type="gramEnd"/>
+    </w:p>
+    <w:p>
+      <w:pPr>
+        <w:rPr>
+          <w:rFonts w:ascii="Arial" w:hAnsi="Arial"/>
+        </w:rPr>
+      </w:pPr>
+    </w:p>
+    <w:p>
+      <w:pPr>
+        <w:rPr>
+          <w:rFonts w:ascii="Arial" w:hAnsi="Arial"/>
+        </w:rPr>
+      </w:pPr>
+      <w:r>
+        <w:rPr>
+          <w:rFonts w:ascii="Arial" w:hAnsi="Arial"/>
+        </w:rPr>
+        <w:t xml:space="preserve">Anomaly detection is generally treated as an unsupervised learning problem. The approach consists of having a model learn the normal distribution from a set of given instances in the problem domain, and then, at detection time, use some form of a cross entropy loss function in order to detect anomalies. </w:t>
+      </w:r>
+    </w:p>
+    <w:p>
+      <w:pPr>
+        <w:rPr>
+          <w:rFonts w:ascii="Arial" w:hAnsi="Arial"/>
+        </w:rPr>
+      </w:pPr>
+    </w:p>
+    <w:p>
+      <w:r>
+        <w:rPr>
+          <w:rFonts w:ascii="Arial" w:hAnsi="Arial"/>
+        </w:rPr>
+        <w:t xml:space="preserve">There are a few issues with this approach. One of the key issues is that the mentioned approach does not utilize any known labeled anomalous data that may be available. The anomaly detection process is generally treated the same way as outlier detection. The issue with this is that </w:t>
       </w:r>
       <w:r>
         <w:rPr>
@@ -139,13 +129,7 @@
         <w:rPr>
           <w:rFonts w:ascii="Arial" w:hAnsi="Arial"/>
         </w:rPr>
-        <w:t>At the same time, there do exist some semi-supervised approaches to anomaly detection which use labeled samples, but they a</w:t>
-      </w:r>
-      <w:r>
-        <w:rPr>
-          <w:rFonts w:ascii="Arial" w:hAnsi="Arial"/>
-        </w:rPr>
-        <w:t xml:space="preserve">re limited to merely including labeled normal samples. Very few </w:t>
+        <w:t xml:space="preserve">At the same time, there do exist some semi-supervised approaches to anomaly detection which use labeled samples, but they are limited to merely including labeled normal samples. Very few </w:t>
       </w:r>
       <w:r>
         <w:rPr>
@@ -173,13 +157,7 @@
         <w:rPr>
           <w:rFonts w:ascii="Arial" w:hAnsi="Arial"/>
         </w:rPr>
-        <w:t xml:space="preserve">which is an end-to-end generalized technique in deep semi-supervised learning </w:t>
-      </w:r>
-      <w:r>
-        <w:rPr>
-          <w:rFonts w:ascii="Arial" w:hAnsi="Arial"/>
-        </w:rPr>
-        <w:t xml:space="preserve">(SSL) for anomaly detection. </w:t>
+        <w:t xml:space="preserve">which is an end-to-end generalized technique in deep semi-supervised learning (SSL) for anomaly detection. </w:t>
       </w:r>
     </w:p>
     <w:p>
@@ -253,13 +231,21 @@
         <w:rPr>
           <w:rFonts w:ascii="Arial" w:hAnsi="Arial"/>
         </w:rPr>
-        <w:t xml:space="preserve">Some </w:t>
-      </w:r>
-      <w:r>
-        <w:rPr>
-          <w:rFonts w:ascii="Arial" w:hAnsi="Arial"/>
-        </w:rPr>
-        <w:t>important ___ techniques are but they dont ___</w:t>
+        <w:t xml:space="preserve">Some important ___ techniques are but they </w:t>
+      </w:r>
+      <w:proofErr w:type="spellStart"/>
+      <w:r>
+        <w:rPr>
+          <w:rFonts w:ascii="Arial" w:hAnsi="Arial"/>
+        </w:rPr>
+        <w:t>dont</w:t>
+      </w:r>
+      <w:proofErr w:type="spellEnd"/>
+      <w:r>
+        <w:rPr>
+          <w:rFonts w:ascii="Arial" w:hAnsi="Arial"/>
+        </w:rPr>
+        <w:t xml:space="preserve"> ___</w:t>
       </w:r>
     </w:p>
     <w:p>
@@ -297,19 +283,7 @@
         <w:rPr>
           <w:rFonts w:ascii="Arial" w:hAnsi="Arial"/>
         </w:rPr>
-        <w:t>Using cluster assumption does not work because its assumptio</w:t>
-      </w:r>
-      <w:r>
-        <w:rPr>
-          <w:rFonts w:ascii="Arial" w:hAnsi="Arial"/>
-        </w:rPr>
-        <w:t>ns are only based on the normal class. It importantly doesn’t explicitly consider the fact that distribution of the anomaly class may not be predictable ahead of time. So, finding anomalies by looking at any patterns outside of the normal class would not w</w:t>
-      </w:r>
-      <w:r>
-        <w:rPr>
-          <w:rFonts w:ascii="Arial" w:hAnsi="Arial"/>
-        </w:rPr>
-        <w:t xml:space="preserve">ork.  </w:t>
+        <w:t xml:space="preserve">Using cluster assumption does not work because its assumptions are only based on the normal class. It importantly doesn’t explicitly consider the fact that distribution of the anomaly class may not be predictable ahead of time. So, finding anomalies by looking at any patterns outside of the normal class would not work.  </w:t>
       </w:r>
     </w:p>
     <w:p>
@@ -339,13 +313,7 @@
         <w:rPr>
           <w:rFonts w:ascii="Arial" w:hAnsi="Arial"/>
         </w:rPr>
-        <w:t xml:space="preserve">Deep SAD is an end-to-end deep method for general semi-supervised Anomaly Detection. The key </w:t>
-      </w:r>
-      <w:r>
-        <w:rPr>
-          <w:rFonts w:ascii="Arial" w:hAnsi="Arial"/>
-        </w:rPr>
-        <w:t>things it introduces are:</w:t>
+        <w:t>Deep SAD is an end-to-end deep method for general semi-supervised Anomaly Detection. The key things it introduces are:</w:t>
       </w:r>
     </w:p>
     <w:p>
@@ -388,13 +356,7 @@
         <w:rPr>
           <w:rFonts w:ascii="Arial" w:hAnsi="Arial"/>
         </w:rPr>
-        <w:t>Bench marking and</w:t>
-      </w:r>
-      <w:r>
-        <w:rPr>
-          <w:rFonts w:ascii="Arial" w:hAnsi="Arial"/>
-        </w:rPr>
-        <w:t xml:space="preserve"> proposal of evaluation methods for deep anomaly detection problems</w:t>
+        <w:t>Bench marking and proposal of evaluation methods for deep anomaly detection problems</w:t>
       </w:r>
     </w:p>
     <w:p>
@@ -429,7 +391,35 @@
         <w:rPr>
           <w:rFonts w:ascii="Arial" w:hAnsi="Arial"/>
         </w:rPr>
-        <w:t xml:space="preserve">In supervised classification where one has input variable X, latent variable Z, and output variable Y, the well known </w:t>
+        <w:t xml:space="preserve">In </w:t>
+      </w:r>
+      <w:r>
+        <w:rPr>
+          <w:rFonts w:ascii="Arial" w:hAnsi="Arial"/>
+          <w:b/>
+          <w:bCs/>
+        </w:rPr>
+        <w:t>supervised classification</w:t>
+      </w:r>
+      <w:r>
+        <w:rPr>
+          <w:rFonts w:ascii="Arial" w:hAnsi="Arial"/>
+        </w:rPr>
+        <w:t xml:space="preserve"> where one has input variable X, latent variable Z, and output variable Y, the </w:t>
+      </w:r>
+      <w:proofErr w:type="spellStart"/>
+      <w:r>
+        <w:rPr>
+          <w:rFonts w:ascii="Arial" w:hAnsi="Arial"/>
+        </w:rPr>
+        <w:t>well known</w:t>
+      </w:r>
+      <w:proofErr w:type="spellEnd"/>
+      <w:r>
+        <w:rPr>
+          <w:rFonts w:ascii="Arial" w:hAnsi="Arial"/>
+        </w:rPr>
+        <w:t xml:space="preserve"> </w:t>
       </w:r>
       <w:r>
         <w:rPr>
@@ -437,105 +427,191 @@
           <w:i/>
           <w:iCs/>
         </w:rPr>
-        <w:t>info</w:t>
-      </w:r>
-      <w:r>
-        <w:rPr>
-          <w:rFonts w:ascii="Arial" w:hAnsi="Arial"/>
-          <w:i/>
-          <w:iCs/>
-        </w:rPr>
-        <w:t>rmation bottleneck principle</w:t>
-      </w:r>
-      <w:r>
-        <w:rPr>
-          <w:rFonts w:ascii="Arial" w:hAnsi="Arial"/>
-        </w:rPr>
-        <w:t xml:space="preserve"> provides an explanation for representation learning as trade-off between finding a minimal compression Z of the input variable X while retaining informativeness of Z for predicting label Y. In short, supervised deep learning se</w:t>
-      </w:r>
-      <w:r>
-        <w:rPr>
-          <w:rFonts w:ascii="Arial" w:hAnsi="Arial"/>
-        </w:rPr>
-        <w:t xml:space="preserve">eks to minimze the mutual information I(X; Z) between the input X and latent representation Z while maximizing mututal infromation I(Z; Y) between Z and classification task Y. </w:t>
-      </w:r>
-    </w:p>
-    <w:p>
-      <w:pPr>
-        <w:rPr>
-          <w:rFonts w:ascii="Arial" w:hAnsi="Arial"/>
-        </w:rPr>
-      </w:pPr>
-    </w:p>
-    <w:p>
-      <w:r>
-        <w:rPr>
-          <w:rFonts w:ascii="Arial" w:hAnsi="Arial"/>
-        </w:rPr>
-        <w:t>Inomax principle – objective is to maximize the mutual information I(X;Z) between the data X and its latent representation Z. This is a prevalent idea in autoencoders which are heavily used for anomaly detection.</w:t>
-      </w:r>
-    </w:p>
-    <w:p>
-      <w:pPr>
-        <w:rPr>
-          <w:rFonts w:ascii="Arial" w:hAnsi="Arial"/>
-        </w:rPr>
-      </w:pPr>
-    </w:p>
-    <w:p>
-      <w:pPr>
-        <w:rPr>
-          <w:rFonts w:ascii="Arial" w:hAnsi="Arial"/>
-        </w:rPr>
-      </w:pPr>
-      <w:r>
-        <w:rPr>
-          <w:rFonts w:ascii="Arial" w:hAnsi="Arial"/>
-        </w:rPr>
-        <w:t>IV. Deep SAD</w:t>
-      </w:r>
-    </w:p>
-    <w:p>
-      <w:pPr>
-        <w:pStyle w:val="ListParagraph"/>
-        <w:numPr>
-          <w:ilvl w:val="0"/>
-          <w:numId w:val="4"/>
-        </w:numPr>
-        <w:rPr>
-          <w:rFonts w:ascii="Arial" w:hAnsi="Arial" w:cs="Arial"/>
-        </w:rPr>
-      </w:pPr>
-      <w:r>
-        <w:rPr>
-          <w:rFonts w:ascii="Arial" w:hAnsi="Arial" w:cs="Arial"/>
-        </w:rPr>
-        <w:t>Unsupervised Deep SVDD and entropy minimization:</w:t>
-      </w:r>
-    </w:p>
-    <w:p>
-      <w:pPr>
-        <w:ind w:left="720"/>
-        <w:rPr>
-          <w:rFonts w:ascii="Arial" w:hAnsi="Arial" w:cs="Arial"/>
-        </w:rPr>
-      </w:pPr>
-      <w:r>
-        <w:rPr>
-          <w:rFonts w:ascii="Arial" w:hAnsi="Arial" w:cs="Arial"/>
-        </w:rPr>
-        <w:t xml:space="preserve">One-Class Deep SVDD objective is </w:t>
-      </w:r>
-      <w:r>
-        <w:rPr>
-          <w:rFonts w:ascii="Arial" w:hAnsi="Arial" w:cs="Arial"/>
+        <w:t>information bottleneck principle</w:t>
+      </w:r>
+      <w:r>
+        <w:rPr>
+          <w:rFonts w:ascii="Arial" w:hAnsi="Arial"/>
+        </w:rPr>
+        <w:t xml:space="preserve"> provides an explanation for representation learning as trade-off between finding a minimal compression Z of the input variable X while retaining informativeness of Z for predicting label Y. In short, supervised deep learning seeks to </w:t>
+      </w:r>
+      <w:proofErr w:type="spellStart"/>
+      <w:r>
+        <w:rPr>
+          <w:rFonts w:ascii="Arial" w:hAnsi="Arial"/>
+        </w:rPr>
+        <w:t>minimze</w:t>
+      </w:r>
+      <w:proofErr w:type="spellEnd"/>
+      <w:r>
+        <w:rPr>
+          <w:rFonts w:ascii="Arial" w:hAnsi="Arial"/>
+        </w:rPr>
+        <w:t xml:space="preserve"> the mutual information </w:t>
+      </w:r>
+      <w:proofErr w:type="gramStart"/>
+      <w:r>
+        <w:rPr>
+          <w:rFonts w:ascii="Arial" w:hAnsi="Arial"/>
+        </w:rPr>
+        <w:t>I(</w:t>
+      </w:r>
+      <w:proofErr w:type="gramEnd"/>
+      <w:r>
+        <w:rPr>
+          <w:rFonts w:ascii="Arial" w:hAnsi="Arial"/>
+        </w:rPr>
+        <w:t xml:space="preserve">X; Z) between the input X and latent representation Z while maximizing </w:t>
+      </w:r>
+      <w:proofErr w:type="spellStart"/>
+      <w:r>
+        <w:rPr>
+          <w:rFonts w:ascii="Arial" w:hAnsi="Arial"/>
+        </w:rPr>
+        <w:t>mututal</w:t>
+      </w:r>
+      <w:proofErr w:type="spellEnd"/>
+      <w:r>
+        <w:rPr>
+          <w:rFonts w:ascii="Arial" w:hAnsi="Arial"/>
+        </w:rPr>
+        <w:t xml:space="preserve"> </w:t>
+      </w:r>
+      <w:proofErr w:type="spellStart"/>
+      <w:r>
+        <w:rPr>
+          <w:rFonts w:ascii="Arial" w:hAnsi="Arial"/>
+        </w:rPr>
+        <w:t>infromation</w:t>
+      </w:r>
+      <w:proofErr w:type="spellEnd"/>
+      <w:r>
+        <w:rPr>
+          <w:rFonts w:ascii="Arial" w:hAnsi="Arial"/>
+        </w:rPr>
+        <w:t xml:space="preserve"> I(Z; Y) between Z and classification task Y. </w:t>
+      </w:r>
+    </w:p>
+    <w:p>
+      <w:pPr>
+        <w:rPr>
+          <w:rFonts w:ascii="Arial" w:hAnsi="Arial"/>
+          <w:b/>
+          <w:bCs/>
+        </w:rPr>
+      </w:pPr>
+    </w:p>
+    <w:p>
+      <w:pPr>
+        <w:rPr>
+          <w:rFonts w:ascii="Arial" w:hAnsi="Arial"/>
+        </w:rPr>
+      </w:pPr>
+      <w:r>
+        <w:rPr>
+          <w:rFonts w:ascii="Arial" w:hAnsi="Arial"/>
+          <w:b/>
+          <w:bCs/>
+        </w:rPr>
+        <w:t>Unsupervised learning</w:t>
+      </w:r>
+      <w:r>
+        <w:rPr>
+          <w:rFonts w:ascii="Arial" w:hAnsi="Arial"/>
+        </w:rPr>
+        <w:t xml:space="preserve"> -- </w:t>
+      </w:r>
+      <w:r>
+        <w:rPr>
+          <w:rFonts w:ascii="Arial" w:hAnsi="Arial"/>
+        </w:rPr>
+        <w:t>In</w:t>
+      </w:r>
+      <w:r>
+        <w:rPr>
+          <w:rFonts w:ascii="Arial" w:hAnsi="Arial"/>
+        </w:rPr>
+        <w:t>f</w:t>
+      </w:r>
+      <w:r>
+        <w:rPr>
+          <w:rFonts w:ascii="Arial" w:hAnsi="Arial"/>
+        </w:rPr>
+        <w:t>omax principle – objective is to maximize the mutual information I(</w:t>
+      </w:r>
+      <w:proofErr w:type="gramStart"/>
+      <w:r>
+        <w:rPr>
+          <w:rFonts w:ascii="Arial" w:hAnsi="Arial"/>
+        </w:rPr>
+        <w:t>X;Z</w:t>
+      </w:r>
+      <w:proofErr w:type="gramEnd"/>
+      <w:r>
+        <w:rPr>
+          <w:rFonts w:ascii="Arial" w:hAnsi="Arial"/>
+        </w:rPr>
+        <w:t>) between the data X and its latent representation Z. This is a prevalent idea in autoencoders which are heavily used for anomaly detection.</w:t>
+      </w:r>
+    </w:p>
+    <w:p>
+      <w:pPr>
+        <w:rPr>
+          <w:rFonts w:ascii="Arial" w:hAnsi="Arial"/>
+        </w:rPr>
+      </w:pPr>
+    </w:p>
+    <w:p>
+      <w:pPr>
+        <w:rPr>
+          <w:rFonts w:ascii="Arial" w:hAnsi="Arial"/>
+        </w:rPr>
+      </w:pPr>
+      <w:r>
+        <w:rPr>
+          <w:rFonts w:ascii="Arial" w:hAnsi="Arial"/>
+        </w:rPr>
+        <w:t>Infomax principle is applied with autoencoders.</w:t>
+      </w:r>
+    </w:p>
+    <w:p>
+      <w:pPr>
+        <w:rPr>
+          <w:rFonts w:ascii="Arial" w:hAnsi="Arial"/>
+        </w:rPr>
+      </w:pPr>
+    </w:p>
+    <w:p>
+      <w:pPr>
+        <w:rPr>
+          <w:rFonts w:ascii="Arial" w:hAnsi="Arial"/>
+        </w:rPr>
+      </w:pPr>
+      <w:r>
+        <w:rPr>
+          <w:rFonts w:ascii="Arial" w:hAnsi="Arial"/>
+        </w:rPr>
+        <w:t>Based on all these techniques, Fig. 1 can be explained.</w:t>
+      </w:r>
+    </w:p>
+    <w:p>
+      <w:pPr>
+        <w:rPr>
+          <w:rFonts w:ascii="Arial" w:hAnsi="Arial"/>
+        </w:rPr>
+      </w:pPr>
+    </w:p>
+    <w:p>
+      <w:r>
+        <w:rPr>
           <w:noProof/>
         </w:rPr>
+        <w:lastRenderedPageBreak/>
         <w:drawing>
-          <wp:inline distT="0" distB="0" distL="0" distR="0" wp14:anchorId="3B10AD0C" wp14:editId="09CB6FFE">
-            <wp:extent cx="4686300" cy="533400"/>
-            <wp:effectExtent l="0" t="0" r="0" b="0"/>
-            <wp:docPr id="1" name="Picture 1"/>
+          <wp:inline distT="0" distB="0" distL="0" distR="0" wp14:anchorId="02DD079B" wp14:editId="7479647A">
+            <wp:extent cx="5848350" cy="4486275"/>
+            <wp:effectExtent l="0" t="0" r="0" b="9525"/>
+            <wp:docPr id="2" name="Picture 2"/>
             <wp:cNvGraphicFramePr>
               <a:graphicFrameLocks xmlns:a="http://schemas.openxmlformats.org/drawingml/2006/main" noChangeAspect="1"/>
             </wp:cNvGraphicFramePr>
@@ -555,6 +631,99 @@
                   <pic:spPr>
                     <a:xfrm>
                       <a:off x="0" y="0"/>
+                      <a:ext cx="5848350" cy="4486275"/>
+                    </a:xfrm>
+                    <a:prstGeom prst="rect">
+                      <a:avLst/>
+                    </a:prstGeom>
+                  </pic:spPr>
+                </pic:pic>
+              </a:graphicData>
+            </a:graphic>
+          </wp:inline>
+        </w:drawing>
+      </w:r>
+    </w:p>
+    <w:p>
+      <w:pPr>
+        <w:rPr>
+          <w:rFonts w:ascii="Arial" w:hAnsi="Arial"/>
+        </w:rPr>
+      </w:pPr>
+    </w:p>
+    <w:p>
+      <w:pPr>
+        <w:rPr>
+          <w:rFonts w:ascii="Arial" w:hAnsi="Arial"/>
+        </w:rPr>
+      </w:pPr>
+      <w:r>
+        <w:rPr>
+          <w:rFonts w:ascii="Arial" w:hAnsi="Arial"/>
+        </w:rPr>
+        <w:t>IV. Deep SAD</w:t>
+      </w:r>
+    </w:p>
+    <w:p>
+      <w:pPr>
+        <w:rPr>
+          <w:rFonts w:ascii="Arial" w:hAnsi="Arial"/>
+        </w:rPr>
+      </w:pPr>
+    </w:p>
+    <w:p>
+      <w:r>
+        <w:t>The objective of Deep SVDD is to train the neural network φ to learn a transformation that minimizes the volume of a data-enclosing hypersphere in output space Z centered on a predetermined point c</w:t>
+      </w:r>
+    </w:p>
+    <w:p>
+      <w:pPr>
+        <w:rPr>
+          <w:rFonts w:ascii="Arial" w:hAnsi="Arial" w:cs="Arial"/>
+        </w:rPr>
+      </w:pPr>
+    </w:p>
+    <w:p>
+      <w:pPr>
+        <w:rPr>
+          <w:rFonts w:ascii="Arial" w:hAnsi="Arial" w:cs="Arial"/>
+        </w:rPr>
+      </w:pPr>
+      <w:r>
+        <w:rPr>
+          <w:rFonts w:ascii="Arial" w:hAnsi="Arial" w:cs="Arial"/>
+        </w:rPr>
+        <w:t xml:space="preserve">One-Class Deep SVDD objective is </w:t>
+      </w:r>
+      <w:r>
+        <w:rPr>
+          <w:rFonts w:ascii="Arial" w:hAnsi="Arial" w:cs="Arial"/>
+          <w:noProof/>
+        </w:rPr>
+        <w:drawing>
+          <wp:inline distT="0" distB="0" distL="0" distR="0" wp14:anchorId="3B10AD0C" wp14:editId="09CB6FFE">
+            <wp:extent cx="4686300" cy="533400"/>
+            <wp:effectExtent l="0" t="0" r="0" b="0"/>
+            <wp:docPr id="1" name="Picture 1"/>
+            <wp:cNvGraphicFramePr>
+              <a:graphicFrameLocks xmlns:a="http://schemas.openxmlformats.org/drawingml/2006/main" noChangeAspect="1"/>
+            </wp:cNvGraphicFramePr>
+            <a:graphic xmlns:a="http://schemas.openxmlformats.org/drawingml/2006/main">
+              <a:graphicData uri="http://schemas.openxmlformats.org/drawingml/2006/picture">
+                <pic:pic xmlns:pic="http://schemas.openxmlformats.org/drawingml/2006/picture">
+                  <pic:nvPicPr>
+                    <pic:cNvPr id="1" name=""/>
+                    <pic:cNvPicPr/>
+                  </pic:nvPicPr>
+                  <pic:blipFill>
+                    <a:blip r:embed="rId6"/>
+                    <a:stretch>
+                      <a:fillRect/>
+                    </a:stretch>
+                  </pic:blipFill>
+                  <pic:spPr>
+                    <a:xfrm>
+                      <a:off x="0" y="0"/>
                       <a:ext cx="4686300" cy="533400"/>
                     </a:xfrm>
                     <a:prstGeom prst="rect">
@@ -570,7 +739,6 @@
     </w:p>
     <w:p>
       <w:pPr>
-        <w:ind w:left="720"/>
         <w:rPr>
           <w:rFonts w:ascii="Arial" w:hAnsi="Arial" w:cs="Arial"/>
         </w:rPr>
@@ -595,14 +763,140 @@
           <w:rFonts w:ascii="Arial" w:hAnsi="Arial" w:cs="Arial"/>
         </w:rPr>
       </w:pPr>
-      <w:r>
+    </w:p>
+    <w:p>
+      <w:pPr>
         <w:rPr>
           <w:rFonts w:ascii="Arial" w:hAnsi="Arial" w:cs="Arial"/>
         </w:rPr>
-        <w:t>SECTION 3.1</w:t>
-      </w:r>
+      </w:pPr>
+    </w:p>
+    <w:p>
+      <w:pPr>
+        <w:rPr>
+          <w:rFonts w:ascii="Arial" w:hAnsi="Arial" w:cs="Arial"/>
+        </w:rPr>
+      </w:pPr>
+    </w:p>
+    <w:p>
+      <w:pPr>
+        <w:rPr>
+          <w:rFonts w:ascii="Arial" w:hAnsi="Arial" w:cs="Arial"/>
+        </w:rPr>
+      </w:pPr>
+      <w:r>
+        <w:rPr>
+          <w:rFonts w:ascii="Arial" w:hAnsi="Arial" w:cs="Arial"/>
+        </w:rPr>
+        <w:t>SECTION 3.</w:t>
+      </w:r>
+      <w:r>
+        <w:rPr>
+          <w:rFonts w:ascii="Arial" w:hAnsi="Arial" w:cs="Arial"/>
+        </w:rPr>
+        <w:t>2</w:t>
+      </w:r>
+    </w:p>
+    <w:p>
+      <w:pPr>
+        <w:rPr>
+          <w:rFonts w:ascii="Arial" w:hAnsi="Arial" w:cs="Arial"/>
+        </w:rPr>
+      </w:pPr>
+    </w:p>
+    <w:p>
+      <w:pPr>
+        <w:rPr>
+          <w:noProof/>
+        </w:rPr>
+      </w:pPr>
+      <w:r>
+        <w:rPr>
+          <w:noProof/>
+        </w:rPr>
+        <w:drawing>
+          <wp:inline distT="0" distB="0" distL="0" distR="0" wp14:anchorId="0085D9FD" wp14:editId="4A09C536">
+            <wp:extent cx="5562600" cy="638175"/>
+            <wp:effectExtent l="0" t="0" r="0" b="0"/>
+            <wp:docPr id="4" name="Picture 4"/>
+            <wp:cNvGraphicFramePr>
+              <a:graphicFrameLocks xmlns:a="http://schemas.openxmlformats.org/drawingml/2006/main" noChangeAspect="1"/>
+            </wp:cNvGraphicFramePr>
+            <a:graphic xmlns:a="http://schemas.openxmlformats.org/drawingml/2006/main">
+              <a:graphicData uri="http://schemas.openxmlformats.org/drawingml/2006/picture">
+                <pic:pic xmlns:pic="http://schemas.openxmlformats.org/drawingml/2006/picture">
+                  <pic:nvPicPr>
+                    <pic:cNvPr id="0" name="Picture 1"/>
+                    <pic:cNvPicPr>
+                      <a:picLocks noChangeAspect="1" noChangeArrowheads="1"/>
+                    </pic:cNvPicPr>
+                  </pic:nvPicPr>
+                  <pic:blipFill>
+                    <a:blip r:embed="rId7">
+                      <a:extLst>
+                        <a:ext uri="{28A0092B-C50C-407E-A947-70E740481C1C}">
+                          <a14:useLocalDpi xmlns:a14="http://schemas.microsoft.com/office/drawing/2010/main" val="0"/>
+                        </a:ext>
+                      </a:extLst>
+                    </a:blip>
+                    <a:srcRect/>
+                    <a:stretch>
+                      <a:fillRect/>
+                    </a:stretch>
+                  </pic:blipFill>
+                  <pic:spPr bwMode="auto">
+                    <a:xfrm>
+                      <a:off x="0" y="0"/>
+                      <a:ext cx="5562600" cy="638175"/>
+                    </a:xfrm>
+                    <a:prstGeom prst="rect">
+                      <a:avLst/>
+                    </a:prstGeom>
+                    <a:noFill/>
+                    <a:ln>
+                      <a:noFill/>
+                    </a:ln>
+                  </pic:spPr>
+                </pic:pic>
+              </a:graphicData>
+            </a:graphic>
+          </wp:inline>
+        </w:drawing>
+      </w:r>
+    </w:p>
+    <w:p>
+      <w:r>
+        <w:lastRenderedPageBreak/>
+        <w:t>For the labeled data, we introduce a new loss term that is weighted via the hyperparameter η &gt; 0 which controls the balance between the labeled and the unlabeled term. Setting η &gt; 1 puts more emphasis on the labeled data whereas η &lt; 1 emphasizes the unlabeled data</w:t>
+      </w:r>
+    </w:p>
+    <w:p/>
+    <w:p>
+      <w:pPr>
+        <w:rPr>
+          <w:rFonts w:ascii="Arial" w:hAnsi="Arial" w:cs="Arial"/>
+        </w:rPr>
+      </w:pPr>
       <w:bookmarkStart w:id="0" w:name="_GoBack"/>
       <w:bookmarkEnd w:id="0"/>
+      <w:r>
+        <w:rPr>
+          <w:highlight w:val="yellow"/>
+        </w:rPr>
+        <w:t>Pg. 5 “</w:t>
+      </w:r>
+      <w:r>
+        <w:rPr>
+          <w:highlight w:val="yellow"/>
+        </w:rPr>
+        <w:t>We define the Deep SAD an</w:t>
+      </w:r>
+      <w:r>
+        <w:rPr>
+          <w:highlight w:val="yellow"/>
+        </w:rPr>
+        <w:t>”</w:t>
+      </w:r>
     </w:p>
     <w:p>
       <w:pPr>
@@ -693,13 +987,12 @@
       </w:r>
     </w:p>
     <w:p>
-      <w:hyperlink r:id="rId6">
+      <w:hyperlink r:id="rId8">
         <w:r>
           <w:rPr>
             <w:rStyle w:val="Hyperlink"/>
             <w:rFonts w:ascii="Arial" w:hAnsi="Arial"/>
             <w:color w:val="auto"/>
-            <w:lang w:val="en-US" w:eastAsia="zh-CN" w:bidi="hi-IN"/>
           </w:rPr>
           <w:t>https://arxiv.org/pdf/1906.02694.pdf</w:t>
         </w:r>
@@ -1650,7 +1943,6 @@
     <w:rPr>
       <w:color w:val="000080"/>
       <w:u w:val="single"/>
-      <w:lang/>
     </w:rPr>
   </w:style>
   <w:style w:type="paragraph" w:customStyle="1" w:styleId="Heading">

</xml_diff>